<commit_message>
Fill out contract summary
Do this for easier documentation
</commit_message>
<xml_diff>
--- a/0273NYP - New York Premier/Contract_Summary_0273NYP_2017-08-18.docx
+++ b/0273NYP - New York Premier/Contract_Summary_0273NYP_2017-08-18.docx
@@ -17,8 +17,6 @@
           <w:sz w:val="28"/>
         </w:rPr>
       </w:pPr>
-      <w:bookmarkStart w:id="0" w:name="_GoBack"/>
-      <w:bookmarkEnd w:id="0"/>
       <w:r>
         <w:rPr>
           <w:sz w:val="28"/>
@@ -59,6 +57,9 @@
             <w:pPr>
               <w:cnfStyle w:val="000000000000" w:firstRow="0" w:lastRow="0" w:firstColumn="0" w:lastColumn="0" w:oddVBand="0" w:evenVBand="0" w:oddHBand="0" w:evenHBand="0" w:firstRowFirstColumn="0" w:firstRowLastColumn="0" w:lastRowFirstColumn="0" w:lastRowLastColumn="0"/>
             </w:pPr>
+            <w:r>
+              <w:t>Premier, Inc.</w:t>
+            </w:r>
           </w:p>
         </w:tc>
       </w:tr>
@@ -85,6 +86,20 @@
             <w:pPr>
               <w:cnfStyle w:val="000000000000" w:firstRow="0" w:lastRow="0" w:firstColumn="0" w:lastColumn="0" w:oddVBand="0" w:evenVBand="0" w:oddHBand="0" w:evenHBand="0" w:firstRowFirstColumn="0" w:firstRowLastColumn="0" w:lastRowFirstColumn="0" w:lastRowLastColumn="0"/>
             </w:pPr>
+            <w:r>
+              <w:t>Kevin Barnes (</w:t>
+            </w:r>
+            <w:hyperlink r:id="rId6" w:history="1">
+              <w:r>
+                <w:rPr>
+                  <w:rStyle w:val="Hyperlink"/>
+                </w:rPr>
+                <w:t>Kevin_Barnes@premierinc.com</w:t>
+              </w:r>
+            </w:hyperlink>
+            <w:r>
+              <w:t>)</w:t>
+            </w:r>
           </w:p>
         </w:tc>
       </w:tr>
@@ -111,6 +126,9 @@
             <w:pPr>
               <w:cnfStyle w:val="000000000000" w:firstRow="0" w:lastRow="0" w:firstColumn="0" w:lastColumn="0" w:oddVBand="0" w:evenVBand="0" w:oddHBand="0" w:evenHBand="0" w:firstRowFirstColumn="0" w:firstRowLastColumn="0" w:lastRowFirstColumn="0" w:lastRowLastColumn="0"/>
             </w:pPr>
+            <w:r>
+              <w:t>Angela Lanning</w:t>
+            </w:r>
           </w:p>
         </w:tc>
       </w:tr>
@@ -137,6 +155,9 @@
             <w:pPr>
               <w:cnfStyle w:val="000000000000" w:firstRow="0" w:lastRow="0" w:firstColumn="0" w:lastColumn="0" w:oddVBand="0" w:evenVBand="0" w:oddHBand="0" w:evenHBand="0" w:firstRowFirstColumn="0" w:firstRowLastColumn="0" w:lastRowFirstColumn="0" w:lastRowLastColumn="0"/>
             </w:pPr>
+            <w:r>
+              <w:t>Jason Altieri</w:t>
+            </w:r>
           </w:p>
         </w:tc>
       </w:tr>
@@ -191,6 +212,9 @@
             <w:pPr>
               <w:cnfStyle w:val="000000000000" w:firstRow="0" w:lastRow="0" w:firstColumn="0" w:lastColumn="0" w:oddVBand="0" w:evenVBand="0" w:oddHBand="0" w:evenHBand="0" w:firstRowFirstColumn="0" w:firstRowLastColumn="0" w:lastRowFirstColumn="0" w:lastRowLastColumn="0"/>
             </w:pPr>
+            <w:r>
+              <w:t>2017-08-18</w:t>
+            </w:r>
           </w:p>
         </w:tc>
       </w:tr>
@@ -217,6 +241,9 @@
             <w:pPr>
               <w:cnfStyle w:val="000000000000" w:firstRow="0" w:lastRow="0" w:firstColumn="0" w:lastColumn="0" w:oddVBand="0" w:evenVBand="0" w:oddHBand="0" w:evenHBand="0" w:firstRowFirstColumn="0" w:firstRowLastColumn="0" w:lastRowFirstColumn="0" w:lastRowLastColumn="0"/>
             </w:pPr>
+            <w:r>
+              <w:t>2017-09-01</w:t>
+            </w:r>
           </w:p>
         </w:tc>
       </w:tr>
@@ -243,6 +270,9 @@
             <w:pPr>
               <w:cnfStyle w:val="000000000000" w:firstRow="0" w:lastRow="0" w:firstColumn="0" w:lastColumn="0" w:oddVBand="0" w:evenVBand="0" w:oddHBand="0" w:evenHBand="0" w:firstRowFirstColumn="0" w:firstRowLastColumn="0" w:lastRowFirstColumn="0" w:lastRowLastColumn="0"/>
             </w:pPr>
+            <w:r>
+              <w:t>2022-09-01</w:t>
+            </w:r>
           </w:p>
         </w:tc>
       </w:tr>
@@ -269,6 +299,9 @@
             <w:pPr>
               <w:cnfStyle w:val="000000000000" w:firstRow="0" w:lastRow="0" w:firstColumn="0" w:lastColumn="0" w:oddVBand="0" w:evenVBand="0" w:oddHBand="0" w:evenHBand="0" w:firstRowFirstColumn="0" w:firstRowLastColumn="0" w:lastRowFirstColumn="0" w:lastRowLastColumn="0"/>
             </w:pPr>
+            <w:r>
+              <w:t>Yes</w:t>
+            </w:r>
           </w:p>
         </w:tc>
       </w:tr>
@@ -321,6 +354,9 @@
             <w:pPr>
               <w:cnfStyle w:val="000000000000" w:firstRow="0" w:lastRow="0" w:firstColumn="0" w:lastColumn="0" w:oddVBand="0" w:evenVBand="0" w:oddHBand="0" w:evenHBand="0" w:firstRowFirstColumn="0" w:firstRowLastColumn="0" w:lastRowFirstColumn="0" w:lastRowLastColumn="0"/>
             </w:pPr>
+            <w:r>
+              <w:t>CCR/PRCA optional</w:t>
+            </w:r>
           </w:p>
         </w:tc>
       </w:tr>
@@ -352,6 +388,9 @@
             <w:pPr>
               <w:cnfStyle w:val="000000000000" w:firstRow="0" w:lastRow="0" w:firstColumn="0" w:lastColumn="0" w:oddVBand="0" w:evenVBand="0" w:oddHBand="0" w:evenHBand="0" w:firstRowFirstColumn="0" w:firstRowLastColumn="0" w:lastRowFirstColumn="0" w:lastRowLastColumn="0"/>
             </w:pPr>
+            <w:r>
+              <w:t>N/A</w:t>
+            </w:r>
           </w:p>
         </w:tc>
       </w:tr>
@@ -383,6 +422,9 @@
             <w:pPr>
               <w:cnfStyle w:val="000000000000" w:firstRow="0" w:lastRow="0" w:firstColumn="0" w:lastColumn="0" w:oddVBand="0" w:evenVBand="0" w:oddHBand="0" w:evenHBand="0" w:firstRowFirstColumn="0" w:firstRowLastColumn="0" w:lastRowFirstColumn="0" w:lastRowLastColumn="0"/>
             </w:pPr>
+            <w:r>
+              <w:t>Data Processing</w:t>
+            </w:r>
           </w:p>
         </w:tc>
       </w:tr>
@@ -406,6 +448,9 @@
             <w:pPr>
               <w:cnfStyle w:val="000000000000" w:firstRow="0" w:lastRow="0" w:firstColumn="0" w:lastColumn="0" w:oddVBand="0" w:evenVBand="0" w:oddHBand="0" w:evenHBand="0" w:firstRowFirstColumn="0" w:firstRowLastColumn="0" w:lastRowFirstColumn="0" w:lastRowLastColumn="0"/>
             </w:pPr>
+            <w:r>
+              <w:t>N/A</w:t>
+            </w:r>
           </w:p>
         </w:tc>
       </w:tr>
@@ -467,6 +512,27 @@
             <w:pPr>
               <w:cnfStyle w:val="000000000000" w:firstRow="0" w:lastRow="0" w:firstColumn="0" w:lastColumn="0" w:oddVBand="0" w:evenVBand="0" w:oddHBand="0" w:evenHBand="0" w:firstRowFirstColumn="0" w:firstRowLastColumn="0" w:lastRowFirstColumn="0" w:lastRowLastColumn="0"/>
             </w:pPr>
+            <w:r>
+              <w:t xml:space="preserve">Reseller agreement with a menu of options including data processing, ACO Insights, CCR, and PRCA. Fees vary by data feed type, number of lives, and number of products selected. </w:t>
+            </w:r>
+          </w:p>
+          <w:p>
+            <w:pPr>
+              <w:cnfStyle w:val="000000000000" w:firstRow="0" w:lastRow="0" w:firstColumn="0" w:lastColumn="0" w:oddVBand="0" w:evenVBand="0" w:oddHBand="0" w:evenHBand="0" w:firstRowFirstColumn="0" w:firstRowLastColumn="0" w:lastRowFirstColumn="0" w:lastRowLastColumn="0"/>
+            </w:pPr>
+          </w:p>
+          <w:p>
+            <w:pPr>
+              <w:cnfStyle w:val="000000000000" w:firstRow="0" w:lastRow="0" w:firstColumn="0" w:lastColumn="0" w:oddVBand="0" w:evenVBand="0" w:oddHBand="0" w:evenHBand="0" w:firstRowFirstColumn="0" w:firstRowLastColumn="0" w:lastRowFirstColumn="0" w:lastRowLastColumn="0"/>
+            </w:pPr>
+            <w:r>
+              <w:t xml:space="preserve">Increases of up to 1.25% per year allowed with at least 30 </w:t>
+            </w:r>
+            <w:proofErr w:type="spellStart"/>
+            <w:r>
+              <w:t>days notice</w:t>
+            </w:r>
+            <w:proofErr w:type="spellEnd"/>
           </w:p>
         </w:tc>
       </w:tr>
@@ -504,6 +570,9 @@
             <w:pPr>
               <w:cnfStyle w:val="000000000000" w:firstRow="0" w:lastRow="0" w:firstColumn="0" w:lastColumn="0" w:oddVBand="0" w:evenVBand="0" w:oddHBand="0" w:evenHBand="0" w:firstRowFirstColumn="0" w:firstRowLastColumn="0" w:lastRowFirstColumn="0" w:lastRowLastColumn="0"/>
             </w:pPr>
+            <w:r>
+              <w:t>N/A</w:t>
+            </w:r>
           </w:p>
         </w:tc>
       </w:tr>
@@ -530,6 +599,9 @@
             <w:pPr>
               <w:cnfStyle w:val="000000000000" w:firstRow="0" w:lastRow="0" w:firstColumn="0" w:lastColumn="0" w:oddVBand="0" w:evenVBand="0" w:oddHBand="0" w:evenHBand="0" w:firstRowFirstColumn="0" w:firstRowLastColumn="0" w:lastRowFirstColumn="0" w:lastRowLastColumn="0"/>
             </w:pPr>
+            <w:r>
+              <w:t>Unknown</w:t>
+            </w:r>
           </w:p>
         </w:tc>
       </w:tr>
@@ -577,6 +649,9 @@
             <w:pPr>
               <w:cnfStyle w:val="000000000000" w:firstRow="0" w:lastRow="0" w:firstColumn="0" w:lastColumn="0" w:oddVBand="0" w:evenVBand="0" w:oddHBand="0" w:evenHBand="0" w:firstRowFirstColumn="0" w:firstRowLastColumn="0" w:lastRowFirstColumn="0" w:lastRowLastColumn="0"/>
             </w:pPr>
+            <w:r>
+              <w:t>Unknown</w:t>
+            </w:r>
           </w:p>
         </w:tc>
       </w:tr>
@@ -603,6 +678,9 @@
             <w:pPr>
               <w:cnfStyle w:val="000000000000" w:firstRow="0" w:lastRow="0" w:firstColumn="0" w:lastColumn="0" w:oddVBand="0" w:evenVBand="0" w:oddHBand="0" w:evenHBand="0" w:firstRowFirstColumn="0" w:firstRowLastColumn="0" w:lastRowFirstColumn="0" w:lastRowLastColumn="0"/>
             </w:pPr>
+            <w:r>
+              <w:t>Unknown</w:t>
+            </w:r>
           </w:p>
         </w:tc>
       </w:tr>
@@ -629,6 +707,9 @@
             <w:pPr>
               <w:cnfStyle w:val="000000000000" w:firstRow="0" w:lastRow="0" w:firstColumn="0" w:lastColumn="0" w:oddVBand="0" w:evenVBand="0" w:oddHBand="0" w:evenHBand="0" w:firstRowFirstColumn="0" w:firstRowLastColumn="0" w:lastRowFirstColumn="0" w:lastRowLastColumn="0"/>
             </w:pPr>
+            <w:r>
+              <w:t>Unknown</w:t>
+            </w:r>
           </w:p>
         </w:tc>
       </w:tr>
@@ -655,6 +736,11 @@
             <w:pPr>
               <w:cnfStyle w:val="000000000000" w:firstRow="0" w:lastRow="0" w:firstColumn="0" w:lastColumn="0" w:oddVBand="0" w:evenVBand="0" w:oddHBand="0" w:evenHBand="0" w:firstRowFirstColumn="0" w:firstRowLastColumn="0" w:lastRowFirstColumn="0" w:lastRowLastColumn="0"/>
             </w:pPr>
+            <w:r>
+              <w:t>Jason Altieri</w:t>
+            </w:r>
+            <w:bookmarkStart w:id="0" w:name="_GoBack"/>
+            <w:bookmarkEnd w:id="0"/>
           </w:p>
         </w:tc>
       </w:tr>
@@ -777,174 +863,17 @@
             <w:pPr>
               <w:cnfStyle w:val="000000000000" w:firstRow="0" w:lastRow="0" w:firstColumn="0" w:lastColumn="0" w:oddVBand="0" w:evenVBand="0" w:oddHBand="0" w:evenHBand="0" w:firstRowFirstColumn="0" w:firstRowLastColumn="0" w:lastRowFirstColumn="0" w:lastRowLastColumn="0"/>
             </w:pPr>
-          </w:p>
-        </w:tc>
-      </w:tr>
-      <w:tr>
-        <w:tc>
-          <w:tcPr>
-            <w:cnfStyle w:val="001000000000" w:firstRow="0" w:lastRow="0" w:firstColumn="1" w:lastColumn="0" w:oddVBand="0" w:evenVBand="0" w:oddHBand="0" w:evenHBand="0" w:firstRowFirstColumn="0" w:firstRowLastColumn="0" w:lastRowFirstColumn="0" w:lastRowLastColumn="0"/>
-            <w:tcW w:w="1705" w:type="dxa"/>
-          </w:tcPr>
-          <w:p>
-            <w:pPr>
-              <w:rPr>
-                <w:b w:val="0"/>
-              </w:rPr>
-            </w:pPr>
-          </w:p>
-        </w:tc>
-        <w:tc>
-          <w:tcPr>
-            <w:tcW w:w="1890" w:type="dxa"/>
-            <w:tcBorders>
-              <w:right w:val="single" w:sz="4" w:space="0" w:color="auto"/>
-            </w:tcBorders>
-          </w:tcPr>
-          <w:p>
-            <w:pPr>
-              <w:jc w:val="right"/>
-              <w:cnfStyle w:val="000000000000" w:firstRow="0" w:lastRow="0" w:firstColumn="0" w:lastColumn="0" w:oddVBand="0" w:evenVBand="0" w:oddHBand="0" w:evenHBand="0" w:firstRowFirstColumn="0" w:firstRowLastColumn="0" w:lastRowFirstColumn="0" w:lastRowLastColumn="0"/>
-            </w:pPr>
-          </w:p>
-        </w:tc>
-        <w:tc>
-          <w:tcPr>
-            <w:tcW w:w="7200" w:type="dxa"/>
-            <w:tcBorders>
-              <w:left w:val="single" w:sz="4" w:space="0" w:color="auto"/>
-            </w:tcBorders>
-          </w:tcPr>
-          <w:p>
-            <w:pPr>
-              <w:cnfStyle w:val="000000000000" w:firstRow="0" w:lastRow="0" w:firstColumn="0" w:lastColumn="0" w:oddVBand="0" w:evenVBand="0" w:oddHBand="0" w:evenHBand="0" w:firstRowFirstColumn="0" w:firstRowLastColumn="0" w:lastRowFirstColumn="0" w:lastRowLastColumn="0"/>
-            </w:pPr>
-          </w:p>
-        </w:tc>
-      </w:tr>
-      <w:tr>
-        <w:tc>
-          <w:tcPr>
-            <w:cnfStyle w:val="001000000000" w:firstRow="0" w:lastRow="0" w:firstColumn="1" w:lastColumn="0" w:oddVBand="0" w:evenVBand="0" w:oddHBand="0" w:evenHBand="0" w:firstRowFirstColumn="0" w:firstRowLastColumn="0" w:lastRowFirstColumn="0" w:lastRowLastColumn="0"/>
-            <w:tcW w:w="1705" w:type="dxa"/>
-          </w:tcPr>
-          <w:p>
-            <w:pPr>
-              <w:rPr>
-                <w:b w:val="0"/>
-              </w:rPr>
-            </w:pPr>
-          </w:p>
-        </w:tc>
-        <w:tc>
-          <w:tcPr>
-            <w:tcW w:w="1890" w:type="dxa"/>
-            <w:tcBorders>
-              <w:right w:val="single" w:sz="4" w:space="0" w:color="auto"/>
-            </w:tcBorders>
-          </w:tcPr>
-          <w:p>
-            <w:pPr>
-              <w:jc w:val="right"/>
-              <w:cnfStyle w:val="000000000000" w:firstRow="0" w:lastRow="0" w:firstColumn="0" w:lastColumn="0" w:oddVBand="0" w:evenVBand="0" w:oddHBand="0" w:evenHBand="0" w:firstRowFirstColumn="0" w:firstRowLastColumn="0" w:lastRowFirstColumn="0" w:lastRowLastColumn="0"/>
-            </w:pPr>
-          </w:p>
-        </w:tc>
-        <w:tc>
-          <w:tcPr>
-            <w:tcW w:w="7200" w:type="dxa"/>
-            <w:tcBorders>
-              <w:left w:val="single" w:sz="4" w:space="0" w:color="auto"/>
-            </w:tcBorders>
-          </w:tcPr>
-          <w:p>
-            <w:pPr>
-              <w:cnfStyle w:val="000000000000" w:firstRow="0" w:lastRow="0" w:firstColumn="0" w:lastColumn="0" w:oddVBand="0" w:evenVBand="0" w:oddHBand="0" w:evenHBand="0" w:firstRowFirstColumn="0" w:firstRowLastColumn="0" w:lastRowFirstColumn="0" w:lastRowLastColumn="0"/>
-            </w:pPr>
-          </w:p>
-        </w:tc>
-      </w:tr>
-      <w:tr>
-        <w:tc>
-          <w:tcPr>
-            <w:cnfStyle w:val="001000000000" w:firstRow="0" w:lastRow="0" w:firstColumn="1" w:lastColumn="0" w:oddVBand="0" w:evenVBand="0" w:oddHBand="0" w:evenHBand="0" w:firstRowFirstColumn="0" w:firstRowLastColumn="0" w:lastRowFirstColumn="0" w:lastRowLastColumn="0"/>
-            <w:tcW w:w="1705" w:type="dxa"/>
-          </w:tcPr>
-          <w:p>
-            <w:pPr>
-              <w:rPr>
-                <w:b w:val="0"/>
-              </w:rPr>
-            </w:pPr>
-          </w:p>
-        </w:tc>
-        <w:tc>
-          <w:tcPr>
-            <w:tcW w:w="1890" w:type="dxa"/>
-            <w:tcBorders>
-              <w:right w:val="single" w:sz="4" w:space="0" w:color="auto"/>
-            </w:tcBorders>
-          </w:tcPr>
-          <w:p>
-            <w:pPr>
-              <w:jc w:val="right"/>
-              <w:cnfStyle w:val="000000000000" w:firstRow="0" w:lastRow="0" w:firstColumn="0" w:lastColumn="0" w:oddVBand="0" w:evenVBand="0" w:oddHBand="0" w:evenHBand="0" w:firstRowFirstColumn="0" w:firstRowLastColumn="0" w:lastRowFirstColumn="0" w:lastRowLastColumn="0"/>
-            </w:pPr>
-          </w:p>
-        </w:tc>
-        <w:tc>
-          <w:tcPr>
-            <w:tcW w:w="7200" w:type="dxa"/>
-            <w:tcBorders>
-              <w:left w:val="single" w:sz="4" w:space="0" w:color="auto"/>
-            </w:tcBorders>
-          </w:tcPr>
-          <w:p>
-            <w:pPr>
-              <w:cnfStyle w:val="000000000000" w:firstRow="0" w:lastRow="0" w:firstColumn="0" w:lastColumn="0" w:oddVBand="0" w:evenVBand="0" w:oddHBand="0" w:evenHBand="0" w:firstRowFirstColumn="0" w:firstRowLastColumn="0" w:lastRowFirstColumn="0" w:lastRowLastColumn="0"/>
-            </w:pPr>
-          </w:p>
-        </w:tc>
-      </w:tr>
-      <w:tr>
-        <w:tc>
-          <w:tcPr>
-            <w:cnfStyle w:val="001000000000" w:firstRow="0" w:lastRow="0" w:firstColumn="1" w:lastColumn="0" w:oddVBand="0" w:evenVBand="0" w:oddHBand="0" w:evenHBand="0" w:firstRowFirstColumn="0" w:firstRowLastColumn="0" w:lastRowFirstColumn="0" w:lastRowLastColumn="0"/>
-            <w:tcW w:w="1705" w:type="dxa"/>
-          </w:tcPr>
-          <w:p>
-            <w:pPr>
-              <w:rPr>
-                <w:b w:val="0"/>
-              </w:rPr>
-            </w:pPr>
-          </w:p>
-        </w:tc>
-        <w:tc>
-          <w:tcPr>
-            <w:tcW w:w="1890" w:type="dxa"/>
-            <w:tcBorders>
-              <w:right w:val="single" w:sz="4" w:space="0" w:color="auto"/>
-            </w:tcBorders>
-          </w:tcPr>
-          <w:p>
-            <w:pPr>
-              <w:jc w:val="right"/>
-              <w:cnfStyle w:val="000000000000" w:firstRow="0" w:lastRow="0" w:firstColumn="0" w:lastColumn="0" w:oddVBand="0" w:evenVBand="0" w:oddHBand="0" w:evenHBand="0" w:firstRowFirstColumn="0" w:firstRowLastColumn="0" w:lastRowFirstColumn="0" w:lastRowLastColumn="0"/>
-            </w:pPr>
-          </w:p>
-        </w:tc>
-        <w:tc>
-          <w:tcPr>
-            <w:tcW w:w="7200" w:type="dxa"/>
-            <w:tcBorders>
-              <w:left w:val="single" w:sz="4" w:space="0" w:color="auto"/>
-            </w:tcBorders>
-          </w:tcPr>
-          <w:p>
-            <w:pPr>
-              <w:cnfStyle w:val="000000000000" w:firstRow="0" w:lastRow="0" w:firstColumn="0" w:lastColumn="0" w:oddVBand="0" w:evenVBand="0" w:oddHBand="0" w:evenHBand="0" w:firstRowFirstColumn="0" w:firstRowLastColumn="0" w:lastRowFirstColumn="0" w:lastRowLastColumn="0"/>
-            </w:pPr>
+            <w:r>
+              <w:t xml:space="preserve">Billable events are unknown. Billable events </w:t>
+            </w:r>
+            <w:proofErr w:type="gramStart"/>
+            <w:r>
+              <w:t>will be communicated</w:t>
+            </w:r>
+            <w:proofErr w:type="gramEnd"/>
+            <w:r>
+              <w:t xml:space="preserve"> at sub-client signing.</w:t>
+            </w:r>
           </w:p>
         </w:tc>
       </w:tr>
@@ -2490,6 +2419,17 @@
       <w:contextualSpacing/>
     </w:pPr>
   </w:style>
+  <w:style w:type="character" w:styleId="Hyperlink">
+    <w:name w:val="Hyperlink"/>
+    <w:basedOn w:val="DefaultParagraphFont"/>
+    <w:uiPriority w:val="99"/>
+    <w:unhideWhenUsed/>
+    <w:rsid w:val="004B7355"/>
+    <w:rPr>
+      <w:color w:val="0563C1" w:themeColor="hyperlink"/>
+      <w:u w:val="single"/>
+    </w:rPr>
+  </w:style>
 </w:styles>
 </file>
 
@@ -2759,7 +2699,7 @@
 </file>
 
 <file path=customXml/itemProps1.xml><?xml version="1.0" encoding="utf-8"?>
-<ds:datastoreItem xmlns:ds="http://schemas.openxmlformats.org/officeDocument/2006/customXml" ds:itemID="{0020ED37-144F-471C-96EB-4BC50FB20D4A}">
+<ds:datastoreItem xmlns:ds="http://schemas.openxmlformats.org/officeDocument/2006/customXml" ds:itemID="{025D0D79-302A-456B-B323-40AD5AFC228F}">
   <ds:schemaRefs>
     <ds:schemaRef ds:uri="http://schemas.openxmlformats.org/officeDocument/2006/bibliography"/>
   </ds:schemaRefs>

</xml_diff>